<commit_message>
For Cluster, Ver 3.0   change unit to amount per mile^2
</commit_message>
<xml_diff>
--- a/DataProcessing/Cluster/result.docx
+++ b/DataProcessing/Cluster/result.docx
@@ -67,13 +67,11 @@
           </wp:inline>
         </w:drawing>
       </w:r>
-      <w:bookmarkStart w:id="0" w:name="_GoBack"/>
-      <w:bookmarkEnd w:id="0"/>
       <w:r>
         <w:drawing>
           <wp:inline distT="0" distB="0" distL="114300" distR="114300">
-            <wp:extent cx="5268595" cy="5166995"/>
-            <wp:effectExtent l="0" t="0" r="4445" b="14605"/>
+            <wp:extent cx="5271135" cy="5195570"/>
+            <wp:effectExtent l="0" t="0" r="1905" b="1270"/>
             <wp:docPr id="1" name="Picture 1"/>
             <wp:cNvGraphicFramePr>
               <a:graphicFrameLocks xmlns:a="http://schemas.openxmlformats.org/drawingml/2006/main" noChangeAspect="1"/>
@@ -96,7 +94,7 @@
                   <pic:spPr>
                     <a:xfrm>
                       <a:off x="0" y="0"/>
-                      <a:ext cx="5268595" cy="5166995"/>
+                      <a:ext cx="5271135" cy="5195570"/>
                     </a:xfrm>
                     <a:prstGeom prst="rect">
                       <a:avLst/>
@@ -112,6 +110,8 @@
           </wp:inline>
         </w:drawing>
       </w:r>
+      <w:bookmarkStart w:id="0" w:name="_GoBack"/>
+      <w:bookmarkEnd w:id="0"/>
     </w:p>
     <w:sectPr>
       <w:pgSz w:w="11906" w:h="16838"/>

</xml_diff>

<commit_message>
For Cluter (Calculate Density), Ver 3.0. use ellipse as area.
</commit_message>
<xml_diff>
--- a/DataProcessing/Cluster/result.docx
+++ b/DataProcessing/Cluster/result.docx
@@ -18,18 +18,12 @@
       </w:r>
     </w:p>
     <w:p>
-      <w:pPr>
-        <w:rPr>
-          <w:rFonts w:hint="eastAsia" w:eastAsia="宋体"/>
-          <w:lang w:val="en-US" w:eastAsia="zh-CN"/>
-        </w:rPr>
-      </w:pPr>
       <w:r>
         <w:drawing>
           <wp:inline distT="0" distB="0" distL="114300" distR="114300">
-            <wp:extent cx="5266690" cy="2630805"/>
-            <wp:effectExtent l="0" t="0" r="6350" b="5715"/>
-            <wp:docPr id="2" name="Picture 2"/>
+            <wp:extent cx="5266690" cy="2477135"/>
+            <wp:effectExtent l="0" t="0" r="6350" b="6985"/>
+            <wp:docPr id="1" name="Picture 1"/>
             <wp:cNvGraphicFramePr>
               <a:graphicFrameLocks xmlns:a="http://schemas.openxmlformats.org/drawingml/2006/main" noChangeAspect="1"/>
             </wp:cNvGraphicFramePr>
@@ -37,13 +31,74 @@
               <a:graphicData uri="http://schemas.openxmlformats.org/drawingml/2006/picture">
                 <pic:pic xmlns:pic="http://schemas.openxmlformats.org/drawingml/2006/picture">
                   <pic:nvPicPr>
-                    <pic:cNvPr id="2" name="Picture 2"/>
+                    <pic:cNvPr id="1" name="Picture 1"/>
                     <pic:cNvPicPr>
                       <a:picLocks noChangeAspect="1"/>
                     </pic:cNvPicPr>
                   </pic:nvPicPr>
                   <pic:blipFill>
                     <a:blip r:embed="rId4"/>
+                    <a:stretch>
+                      <a:fillRect/>
+                    </a:stretch>
+                  </pic:blipFill>
+                  <pic:spPr>
+                    <a:xfrm>
+                      <a:off x="0" y="0"/>
+                      <a:ext cx="5266690" cy="2477135"/>
+                    </a:xfrm>
+                    <a:prstGeom prst="rect">
+                      <a:avLst/>
+                    </a:prstGeom>
+                    <a:noFill/>
+                    <a:ln w="9525">
+                      <a:noFill/>
+                    </a:ln>
+                  </pic:spPr>
+                </pic:pic>
+              </a:graphicData>
+            </a:graphic>
+          </wp:inline>
+        </w:drawing>
+      </w:r>
+    </w:p>
+    <w:p/>
+    <w:p>
+      <w:pPr>
+        <w:rPr>
+          <w:rFonts w:hint="eastAsia" w:eastAsia="宋体"/>
+          <w:lang w:val="en-US" w:eastAsia="zh-CN"/>
+        </w:rPr>
+      </w:pPr>
+      <w:r>
+        <w:rPr>
+          <w:rFonts w:hint="eastAsia" w:eastAsia="宋体"/>
+          <w:lang w:val="en-US" w:eastAsia="zh-CN"/>
+        </w:rPr>
+        <w:t>#1:</w:t>
+      </w:r>
+    </w:p>
+    <w:p>
+      <w:r>
+        <w:drawing>
+          <wp:inline distT="0" distB="0" distL="114300" distR="114300">
+            <wp:extent cx="5266690" cy="2630805"/>
+            <wp:effectExtent l="0" t="0" r="6350" b="5715"/>
+            <wp:docPr id="5" name="Picture 3"/>
+            <wp:cNvGraphicFramePr>
+              <a:graphicFrameLocks xmlns:a="http://schemas.openxmlformats.org/drawingml/2006/main" noChangeAspect="1"/>
+            </wp:cNvGraphicFramePr>
+            <a:graphic xmlns:a="http://schemas.openxmlformats.org/drawingml/2006/main">
+              <a:graphicData uri="http://schemas.openxmlformats.org/drawingml/2006/picture">
+                <pic:pic xmlns:pic="http://schemas.openxmlformats.org/drawingml/2006/picture">
+                  <pic:nvPicPr>
+                    <pic:cNvPr id="5" name="Picture 3"/>
+                    <pic:cNvPicPr>
+                      <a:picLocks noChangeAspect="1"/>
+                    </pic:cNvPicPr>
+                  </pic:nvPicPr>
+                  <pic:blipFill>
+                    <a:blip r:embed="rId5"/>
                     <a:stretch>
                       <a:fillRect/>
                     </a:stretch>
@@ -70,9 +125,9 @@
       <w:r>
         <w:drawing>
           <wp:inline distT="0" distB="0" distL="114300" distR="114300">
-            <wp:extent cx="5271135" cy="5195570"/>
-            <wp:effectExtent l="0" t="0" r="1905" b="1270"/>
-            <wp:docPr id="1" name="Picture 1"/>
+            <wp:extent cx="4130040" cy="2125980"/>
+            <wp:effectExtent l="0" t="0" r="0" b="7620"/>
+            <wp:docPr id="6" name="Picture 4"/>
             <wp:cNvGraphicFramePr>
               <a:graphicFrameLocks xmlns:a="http://schemas.openxmlformats.org/drawingml/2006/main" noChangeAspect="1"/>
             </wp:cNvGraphicFramePr>
@@ -80,13 +135,13 @@
               <a:graphicData uri="http://schemas.openxmlformats.org/drawingml/2006/picture">
                 <pic:pic xmlns:pic="http://schemas.openxmlformats.org/drawingml/2006/picture">
                   <pic:nvPicPr>
-                    <pic:cNvPr id="1" name="Picture 1"/>
+                    <pic:cNvPr id="6" name="Picture 4"/>
                     <pic:cNvPicPr>
                       <a:picLocks noChangeAspect="1"/>
                     </pic:cNvPicPr>
                   </pic:nvPicPr>
                   <pic:blipFill>
-                    <a:blip r:embed="rId5"/>
+                    <a:blip r:embed="rId6"/>
                     <a:stretch>
                       <a:fillRect/>
                     </a:stretch>
@@ -94,7 +149,7 @@
                   <pic:spPr>
                     <a:xfrm>
                       <a:off x="0" y="0"/>
-                      <a:ext cx="5271135" cy="5195570"/>
+                      <a:ext cx="4130040" cy="2125980"/>
                     </a:xfrm>
                     <a:prstGeom prst="rect">
                       <a:avLst/>
@@ -110,8 +165,243 @@
           </wp:inline>
         </w:drawing>
       </w:r>
+      <w:r>
+        <w:br w:type="textWrapping"/>
+      </w:r>
+      <w:r>
+        <w:br w:type="textWrapping"/>
+      </w:r>
+    </w:p>
+    <w:p>
+      <w:r>
+        <w:br w:type="page"/>
+      </w:r>
+    </w:p>
+    <w:p>
+      <w:pPr>
+        <w:rPr>
+          <w:rFonts w:hint="eastAsia"/>
+          <w:lang w:val="en-US" w:eastAsia="zh-CN"/>
+        </w:rPr>
+      </w:pPr>
+      <w:r>
+        <w:rPr>
+          <w:rFonts w:hint="eastAsia"/>
+          <w:lang w:val="en-US" w:eastAsia="zh-CN"/>
+        </w:rPr>
+        <w:t>#2:</w:t>
+      </w:r>
+    </w:p>
+    <w:p>
+      <w:r>
+        <w:drawing>
+          <wp:inline distT="0" distB="0" distL="114300" distR="114300">
+            <wp:extent cx="5266690" cy="2630805"/>
+            <wp:effectExtent l="0" t="0" r="6350" b="5715"/>
+            <wp:docPr id="7" name="Picture 5"/>
+            <wp:cNvGraphicFramePr>
+              <a:graphicFrameLocks xmlns:a="http://schemas.openxmlformats.org/drawingml/2006/main" noChangeAspect="1"/>
+            </wp:cNvGraphicFramePr>
+            <a:graphic xmlns:a="http://schemas.openxmlformats.org/drawingml/2006/main">
+              <a:graphicData uri="http://schemas.openxmlformats.org/drawingml/2006/picture">
+                <pic:pic xmlns:pic="http://schemas.openxmlformats.org/drawingml/2006/picture">
+                  <pic:nvPicPr>
+                    <pic:cNvPr id="7" name="Picture 5"/>
+                    <pic:cNvPicPr>
+                      <a:picLocks noChangeAspect="1"/>
+                    </pic:cNvPicPr>
+                  </pic:nvPicPr>
+                  <pic:blipFill>
+                    <a:blip r:embed="rId7"/>
+                    <a:stretch>
+                      <a:fillRect/>
+                    </a:stretch>
+                  </pic:blipFill>
+                  <pic:spPr>
+                    <a:xfrm>
+                      <a:off x="0" y="0"/>
+                      <a:ext cx="5266690" cy="2630805"/>
+                    </a:xfrm>
+                    <a:prstGeom prst="rect">
+                      <a:avLst/>
+                    </a:prstGeom>
+                    <a:noFill/>
+                    <a:ln w="9525">
+                      <a:noFill/>
+                    </a:ln>
+                  </pic:spPr>
+                </pic:pic>
+              </a:graphicData>
+            </a:graphic>
+          </wp:inline>
+        </w:drawing>
+      </w:r>
       <w:bookmarkStart w:id="0" w:name="_GoBack"/>
       <w:bookmarkEnd w:id="0"/>
+      <w:r>
+        <w:drawing>
+          <wp:inline distT="0" distB="0" distL="114300" distR="114300">
+            <wp:extent cx="3604260" cy="2171700"/>
+            <wp:effectExtent l="0" t="0" r="7620" b="7620"/>
+            <wp:docPr id="8" name="Picture 6"/>
+            <wp:cNvGraphicFramePr>
+              <a:graphicFrameLocks xmlns:a="http://schemas.openxmlformats.org/drawingml/2006/main" noChangeAspect="1"/>
+            </wp:cNvGraphicFramePr>
+            <a:graphic xmlns:a="http://schemas.openxmlformats.org/drawingml/2006/main">
+              <a:graphicData uri="http://schemas.openxmlformats.org/drawingml/2006/picture">
+                <pic:pic xmlns:pic="http://schemas.openxmlformats.org/drawingml/2006/picture">
+                  <pic:nvPicPr>
+                    <pic:cNvPr id="8" name="Picture 6"/>
+                    <pic:cNvPicPr>
+                      <a:picLocks noChangeAspect="1"/>
+                    </pic:cNvPicPr>
+                  </pic:nvPicPr>
+                  <pic:blipFill>
+                    <a:blip r:embed="rId8"/>
+                    <a:stretch>
+                      <a:fillRect/>
+                    </a:stretch>
+                  </pic:blipFill>
+                  <pic:spPr>
+                    <a:xfrm>
+                      <a:off x="0" y="0"/>
+                      <a:ext cx="3604260" cy="2171700"/>
+                    </a:xfrm>
+                    <a:prstGeom prst="rect">
+                      <a:avLst/>
+                    </a:prstGeom>
+                    <a:noFill/>
+                    <a:ln w="9525">
+                      <a:noFill/>
+                    </a:ln>
+                  </pic:spPr>
+                </pic:pic>
+              </a:graphicData>
+            </a:graphic>
+          </wp:inline>
+        </w:drawing>
+      </w:r>
+    </w:p>
+    <w:p>
+      <w:r>
+        <w:br w:type="page"/>
+      </w:r>
+    </w:p>
+    <w:p>
+      <w:pPr>
+        <w:rPr>
+          <w:rFonts w:hint="eastAsia"/>
+          <w:lang w:val="en-US" w:eastAsia="zh-CN"/>
+        </w:rPr>
+      </w:pPr>
+      <w:r>
+        <w:rPr>
+          <w:rFonts w:hint="eastAsia"/>
+          <w:lang w:val="en-US" w:eastAsia="zh-CN"/>
+        </w:rPr>
+        <w:t># 3:</w:t>
+      </w:r>
+    </w:p>
+    <w:p>
+      <w:pPr>
+        <w:rPr>
+          <w:rFonts w:hint="eastAsia"/>
+          <w:lang w:val="en-US" w:eastAsia="zh-CN"/>
+        </w:rPr>
+      </w:pPr>
+      <w:r>
+        <w:rPr>
+          <w:rFonts w:hint="eastAsia"/>
+          <w:lang w:val="en-US" w:eastAsia="zh-CN"/>
+        </w:rPr>
+        <w:t xml:space="preserve"> </w:t>
+      </w:r>
+      <w:r>
+        <w:drawing>
+          <wp:inline distT="0" distB="0" distL="114300" distR="114300">
+            <wp:extent cx="5266690" cy="2630805"/>
+            <wp:effectExtent l="0" t="0" r="6350" b="5715"/>
+            <wp:docPr id="9" name="Picture 7"/>
+            <wp:cNvGraphicFramePr>
+              <a:graphicFrameLocks xmlns:a="http://schemas.openxmlformats.org/drawingml/2006/main" noChangeAspect="1"/>
+            </wp:cNvGraphicFramePr>
+            <a:graphic xmlns:a="http://schemas.openxmlformats.org/drawingml/2006/main">
+              <a:graphicData uri="http://schemas.openxmlformats.org/drawingml/2006/picture">
+                <pic:pic xmlns:pic="http://schemas.openxmlformats.org/drawingml/2006/picture">
+                  <pic:nvPicPr>
+                    <pic:cNvPr id="9" name="Picture 7"/>
+                    <pic:cNvPicPr>
+                      <a:picLocks noChangeAspect="1"/>
+                    </pic:cNvPicPr>
+                  </pic:nvPicPr>
+                  <pic:blipFill>
+                    <a:blip r:embed="rId9"/>
+                    <a:stretch>
+                      <a:fillRect/>
+                    </a:stretch>
+                  </pic:blipFill>
+                  <pic:spPr>
+                    <a:xfrm>
+                      <a:off x="0" y="0"/>
+                      <a:ext cx="5266690" cy="2630805"/>
+                    </a:xfrm>
+                    <a:prstGeom prst="rect">
+                      <a:avLst/>
+                    </a:prstGeom>
+                    <a:noFill/>
+                    <a:ln w="9525">
+                      <a:noFill/>
+                    </a:ln>
+                  </pic:spPr>
+                </pic:pic>
+              </a:graphicData>
+            </a:graphic>
+          </wp:inline>
+        </w:drawing>
+      </w:r>
+      <w:r>
+        <w:drawing>
+          <wp:inline distT="0" distB="0" distL="114300" distR="114300">
+            <wp:extent cx="3192780" cy="2072640"/>
+            <wp:effectExtent l="0" t="0" r="7620" b="0"/>
+            <wp:docPr id="10" name="Picture 8"/>
+            <wp:cNvGraphicFramePr>
+              <a:graphicFrameLocks xmlns:a="http://schemas.openxmlformats.org/drawingml/2006/main" noChangeAspect="1"/>
+            </wp:cNvGraphicFramePr>
+            <a:graphic xmlns:a="http://schemas.openxmlformats.org/drawingml/2006/main">
+              <a:graphicData uri="http://schemas.openxmlformats.org/drawingml/2006/picture">
+                <pic:pic xmlns:pic="http://schemas.openxmlformats.org/drawingml/2006/picture">
+                  <pic:nvPicPr>
+                    <pic:cNvPr id="10" name="Picture 8"/>
+                    <pic:cNvPicPr>
+                      <a:picLocks noChangeAspect="1"/>
+                    </pic:cNvPicPr>
+                  </pic:nvPicPr>
+                  <pic:blipFill>
+                    <a:blip r:embed="rId10"/>
+                    <a:stretch>
+                      <a:fillRect/>
+                    </a:stretch>
+                  </pic:blipFill>
+                  <pic:spPr>
+                    <a:xfrm>
+                      <a:off x="0" y="0"/>
+                      <a:ext cx="3192780" cy="2072640"/>
+                    </a:xfrm>
+                    <a:prstGeom prst="rect">
+                      <a:avLst/>
+                    </a:prstGeom>
+                    <a:noFill/>
+                    <a:ln w="9525">
+                      <a:noFill/>
+                    </a:ln>
+                  </pic:spPr>
+                </pic:pic>
+              </a:graphicData>
+            </a:graphic>
+          </wp:inline>
+        </w:drawing>
+      </w:r>
     </w:p>
     <w:sectPr>
       <w:pgSz w:w="11906" w:h="16838"/>

</xml_diff>